<commit_message>
Req spec 1- plusz info
beírtam a csapattagok nevét, mert miért ne
</commit_message>
<xml_diff>
--- a/Functional Specification.docx
+++ b/Functional Specification.docx
@@ -60,6 +60,8 @@
       </w:r>
       <w:proofErr w:type="spellEnd"/>
     </w:p>
+    <w:bookmarkStart w:id="0" w:name="_GoBack"/>
+    <w:bookmarkEnd w:id="0"/>
     <w:p>
       <w:pPr>
         <w:pStyle w:val="Listaszerbekezds"/>
@@ -326,7 +328,7 @@
           <w:sz w:val="32"/>
         </w:rPr>
       </w:pPr>
-      <w:bookmarkStart w:id="0" w:name="goals"/>
+      <w:bookmarkStart w:id="1" w:name="goals"/>
       <w:r>
         <w:rPr>
           <w:b/>
@@ -340,64 +342,6 @@
           <w:sz w:val="32"/>
         </w:rPr>
         <w:t>Goals</w:t>
-      </w:r>
-    </w:p>
-    <w:bookmarkEnd w:id="0"/>
-    <w:p>
-      <w:pPr>
-        <w:spacing w:after="480" w:line="240" w:lineRule="auto"/>
-        <w:rPr>
-          <w:sz w:val="24"/>
-        </w:rPr>
-      </w:pPr>
-    </w:p>
-    <w:p>
-      <w:pPr>
-        <w:spacing w:after="480" w:line="240" w:lineRule="auto"/>
-        <w:rPr>
-          <w:b/>
-          <w:sz w:val="32"/>
-        </w:rPr>
-      </w:pPr>
-      <w:bookmarkStart w:id="1" w:name="CurrentState"/>
-      <w:r>
-        <w:rPr>
-          <w:b/>
-          <w:sz w:val="32"/>
-        </w:rPr>
-        <w:t xml:space="preserve">2. </w:t>
-      </w:r>
-      <w:proofErr w:type="spellStart"/>
-      <w:r>
-        <w:rPr>
-          <w:b/>
-          <w:sz w:val="32"/>
-        </w:rPr>
-        <w:t>Current</w:t>
-      </w:r>
-      <w:proofErr w:type="spellEnd"/>
-      <w:r>
-        <w:rPr>
-          <w:b/>
-          <w:sz w:val="32"/>
-        </w:rPr>
-        <w:t xml:space="preserve"> </w:t>
-      </w:r>
-      <w:proofErr w:type="spellStart"/>
-      <w:r>
-        <w:rPr>
-          <w:b/>
-          <w:sz w:val="32"/>
-        </w:rPr>
-        <w:t>State</w:t>
-      </w:r>
-      <w:proofErr w:type="spellEnd"/>
-      <w:r>
-        <w:rPr>
-          <w:b/>
-          <w:sz w:val="32"/>
-        </w:rPr>
-        <w:t xml:space="preserve"> </w:t>
       </w:r>
     </w:p>
     <w:bookmarkEnd w:id="1"/>
@@ -408,14 +352,6 @@
           <w:sz w:val="24"/>
         </w:rPr>
       </w:pPr>
-      <w:proofErr w:type="spellStart"/>
-      <w:r>
-        <w:rPr>
-          <w:sz w:val="24"/>
-        </w:rPr>
-        <w:t>copy</w:t>
-      </w:r>
-      <w:proofErr w:type="spellEnd"/>
     </w:p>
     <w:p>
       <w:pPr>
@@ -425,7 +361,73 @@
           <w:sz w:val="32"/>
         </w:rPr>
       </w:pPr>
-      <w:bookmarkStart w:id="2" w:name="Scope"/>
+      <w:bookmarkStart w:id="2" w:name="CurrentState"/>
+      <w:r>
+        <w:rPr>
+          <w:b/>
+          <w:sz w:val="32"/>
+        </w:rPr>
+        <w:t xml:space="preserve">2. </w:t>
+      </w:r>
+      <w:proofErr w:type="spellStart"/>
+      <w:r>
+        <w:rPr>
+          <w:b/>
+          <w:sz w:val="32"/>
+        </w:rPr>
+        <w:t>Current</w:t>
+      </w:r>
+      <w:proofErr w:type="spellEnd"/>
+      <w:r>
+        <w:rPr>
+          <w:b/>
+          <w:sz w:val="32"/>
+        </w:rPr>
+        <w:t xml:space="preserve"> </w:t>
+      </w:r>
+      <w:proofErr w:type="spellStart"/>
+      <w:r>
+        <w:rPr>
+          <w:b/>
+          <w:sz w:val="32"/>
+        </w:rPr>
+        <w:t>State</w:t>
+      </w:r>
+      <w:proofErr w:type="spellEnd"/>
+      <w:r>
+        <w:rPr>
+          <w:b/>
+          <w:sz w:val="32"/>
+        </w:rPr>
+        <w:t xml:space="preserve"> </w:t>
+      </w:r>
+    </w:p>
+    <w:bookmarkEnd w:id="2"/>
+    <w:p>
+      <w:pPr>
+        <w:spacing w:after="480" w:line="240" w:lineRule="auto"/>
+        <w:rPr>
+          <w:sz w:val="24"/>
+        </w:rPr>
+      </w:pPr>
+      <w:proofErr w:type="spellStart"/>
+      <w:r>
+        <w:rPr>
+          <w:sz w:val="24"/>
+        </w:rPr>
+        <w:t>copy</w:t>
+      </w:r>
+      <w:proofErr w:type="spellEnd"/>
+    </w:p>
+    <w:p>
+      <w:pPr>
+        <w:spacing w:after="480" w:line="240" w:lineRule="auto"/>
+        <w:rPr>
+          <w:b/>
+          <w:sz w:val="32"/>
+        </w:rPr>
+      </w:pPr>
+      <w:bookmarkStart w:id="3" w:name="Scope"/>
       <w:r>
         <w:rPr>
           <w:b/>
@@ -459,8 +461,8 @@
           <w:sz w:val="24"/>
         </w:rPr>
       </w:pPr>
-      <w:bookmarkStart w:id="3" w:name="StandardsLaws"/>
-      <w:bookmarkEnd w:id="2"/>
+      <w:bookmarkStart w:id="4" w:name="StandardsLaws"/>
+      <w:bookmarkEnd w:id="3"/>
       <w:r>
         <w:rPr>
           <w:sz w:val="24"/>
@@ -6497,7 +6499,7 @@
       </w:r>
       <w:proofErr w:type="spellEnd"/>
     </w:p>
-    <w:bookmarkEnd w:id="3"/>
+    <w:bookmarkEnd w:id="4"/>
     <w:p>
       <w:pPr>
         <w:spacing w:after="480" w:line="240" w:lineRule="auto"/>
@@ -6522,7 +6524,7 @@
           <w:sz w:val="32"/>
         </w:rPr>
       </w:pPr>
-      <w:bookmarkStart w:id="4" w:name="CurrentBusiness"/>
+      <w:bookmarkStart w:id="5" w:name="CurrentBusiness"/>
       <w:r>
         <w:rPr>
           <w:b/>
@@ -6545,81 +6547,6 @@
           <w:sz w:val="32"/>
         </w:rPr>
         <w:t xml:space="preserve"> business </w:t>
-      </w:r>
-      <w:proofErr w:type="spellStart"/>
-      <w:r>
-        <w:rPr>
-          <w:b/>
-          <w:sz w:val="32"/>
-        </w:rPr>
-        <w:t>model</w:t>
-      </w:r>
-      <w:proofErr w:type="spellEnd"/>
-    </w:p>
-    <w:bookmarkEnd w:id="4"/>
-    <w:p>
-      <w:pPr>
-        <w:spacing w:after="480" w:line="240" w:lineRule="auto"/>
-        <w:rPr>
-          <w:sz w:val="24"/>
-        </w:rPr>
-      </w:pPr>
-      <w:proofErr w:type="spellStart"/>
-      <w:r>
-        <w:rPr>
-          <w:sz w:val="24"/>
-        </w:rPr>
-        <w:t>copy</w:t>
-      </w:r>
-      <w:proofErr w:type="spellEnd"/>
-    </w:p>
-    <w:p>
-      <w:pPr>
-        <w:spacing w:after="480" w:line="240" w:lineRule="auto"/>
-        <w:rPr>
-          <w:b/>
-          <w:sz w:val="32"/>
-        </w:rPr>
-      </w:pPr>
-      <w:bookmarkStart w:id="5" w:name="RequestedBusiness"/>
-      <w:r>
-        <w:rPr>
-          <w:b/>
-          <w:sz w:val="32"/>
-        </w:rPr>
-        <w:t xml:space="preserve">6. </w:t>
-      </w:r>
-      <w:proofErr w:type="spellStart"/>
-      <w:r>
-        <w:rPr>
-          <w:b/>
-          <w:sz w:val="32"/>
-        </w:rPr>
-        <w:t>Required</w:t>
-      </w:r>
-      <w:proofErr w:type="spellEnd"/>
-      <w:r>
-        <w:rPr>
-          <w:b/>
-          <w:sz w:val="32"/>
-        </w:rPr>
-        <w:t xml:space="preserve"> </w:t>
-      </w:r>
-      <w:proofErr w:type="spellStart"/>
-      <w:r>
-        <w:rPr>
-          <w:b/>
-          <w:sz w:val="32"/>
-        </w:rPr>
-        <w:t>busines</w:t>
-      </w:r>
-      <w:proofErr w:type="spellEnd"/>
-      <w:r>
-        <w:rPr>
-          <w:b/>
-          <w:sz w:val="32"/>
-        </w:rPr>
-        <w:t xml:space="preserve"> </w:t>
       </w:r>
       <w:proofErr w:type="spellStart"/>
       <w:r>
@@ -6644,6 +6571,81 @@
         <w:rPr>
           <w:sz w:val="24"/>
         </w:rPr>
+        <w:t>copy</w:t>
+      </w:r>
+      <w:proofErr w:type="spellEnd"/>
+    </w:p>
+    <w:p>
+      <w:pPr>
+        <w:spacing w:after="480" w:line="240" w:lineRule="auto"/>
+        <w:rPr>
+          <w:b/>
+          <w:sz w:val="32"/>
+        </w:rPr>
+      </w:pPr>
+      <w:bookmarkStart w:id="6" w:name="RequestedBusiness"/>
+      <w:r>
+        <w:rPr>
+          <w:b/>
+          <w:sz w:val="32"/>
+        </w:rPr>
+        <w:t xml:space="preserve">6. </w:t>
+      </w:r>
+      <w:proofErr w:type="spellStart"/>
+      <w:r>
+        <w:rPr>
+          <w:b/>
+          <w:sz w:val="32"/>
+        </w:rPr>
+        <w:t>Required</w:t>
+      </w:r>
+      <w:proofErr w:type="spellEnd"/>
+      <w:r>
+        <w:rPr>
+          <w:b/>
+          <w:sz w:val="32"/>
+        </w:rPr>
+        <w:t xml:space="preserve"> </w:t>
+      </w:r>
+      <w:proofErr w:type="spellStart"/>
+      <w:r>
+        <w:rPr>
+          <w:b/>
+          <w:sz w:val="32"/>
+        </w:rPr>
+        <w:t>busines</w:t>
+      </w:r>
+      <w:proofErr w:type="spellEnd"/>
+      <w:r>
+        <w:rPr>
+          <w:b/>
+          <w:sz w:val="32"/>
+        </w:rPr>
+        <w:t xml:space="preserve"> </w:t>
+      </w:r>
+      <w:proofErr w:type="spellStart"/>
+      <w:r>
+        <w:rPr>
+          <w:b/>
+          <w:sz w:val="32"/>
+        </w:rPr>
+        <w:t>model</w:t>
+      </w:r>
+      <w:proofErr w:type="spellEnd"/>
+    </w:p>
+    <w:bookmarkEnd w:id="6"/>
+    <w:p>
+      <w:pPr>
+        <w:spacing w:after="480" w:line="240" w:lineRule="auto"/>
+        <w:rPr>
+          <w:sz w:val="24"/>
+        </w:rPr>
+      </w:pPr>
+      <w:proofErr w:type="spellStart"/>
+      <w:r>
+        <w:rPr>
+          <w:sz w:val="24"/>
+        </w:rPr>
         <w:lastRenderedPageBreak/>
         <w:t>copy</w:t>
       </w:r>
@@ -6657,7 +6659,7 @@
           <w:sz w:val="32"/>
         </w:rPr>
       </w:pPr>
-      <w:bookmarkStart w:id="6" w:name="RequirementList"/>
+      <w:bookmarkStart w:id="7" w:name="RequirementList"/>
       <w:r>
         <w:rPr>
           <w:b/>
@@ -6727,7 +6729,7 @@
             </w:tcMar>
             <w:hideMark/>
           </w:tcPr>
-          <w:bookmarkEnd w:id="6"/>
+          <w:bookmarkEnd w:id="7"/>
           <w:p>
             <w:pPr>
               <w:spacing w:after="0" w:line="240" w:lineRule="auto"/>
@@ -10675,8 +10677,6 @@
               </w:rPr>
               <w:t xml:space="preserve"> </w:t>
             </w:r>
-            <w:bookmarkStart w:id="7" w:name="_GoBack"/>
-            <w:bookmarkEnd w:id="7"/>
           </w:p>
         </w:tc>
       </w:tr>

</xml_diff>